<commit_message>
Added: age variable to notebook
</commit_message>
<xml_diff>
--- a/Progress/Week 02 - descriptive analysis.docx
+++ b/Progress/Week 02 - descriptive analysis.docx
@@ -135,27 +135,7 @@
           <w:szCs w:val="24"/>
           <w:lang w:val="en-GB"/>
         </w:rPr>
-        <w:t xml:space="preserve"> (</w:t>
-      </w:r>
-      <w:proofErr w:type="spellStart"/>
-      <w:r>
-        <w:rPr>
-          <w:rFonts w:ascii="Times New Roman" w:hAnsi="Times New Roman" w:cs="Times New Roman"/>
-          <w:sz w:val="24"/>
-          <w:szCs w:val="24"/>
-          <w:lang w:val="en-GB"/>
-        </w:rPr>
-        <w:t>Raafey</w:t>
-      </w:r>
-      <w:proofErr w:type="spellEnd"/>
-      <w:r>
-        <w:rPr>
-          <w:rFonts w:ascii="Times New Roman" w:hAnsi="Times New Roman" w:cs="Times New Roman"/>
-          <w:sz w:val="24"/>
-          <w:szCs w:val="24"/>
-          <w:lang w:val="en-GB"/>
-        </w:rPr>
-        <w:t>)</w:t>
+        <w:t xml:space="preserve"> (Raafey)</w:t>
       </w:r>
     </w:p>
     <w:p>
@@ -208,27 +188,7 @@
           <w:szCs w:val="24"/>
           <w:lang w:val="en-GB"/>
         </w:rPr>
-        <w:t xml:space="preserve"> (</w:t>
-      </w:r>
-      <w:proofErr w:type="spellStart"/>
-      <w:r>
-        <w:rPr>
-          <w:rFonts w:ascii="Times New Roman" w:hAnsi="Times New Roman" w:cs="Times New Roman"/>
-          <w:sz w:val="24"/>
-          <w:szCs w:val="24"/>
-          <w:lang w:val="en-GB"/>
-        </w:rPr>
-        <w:t>Raafey</w:t>
-      </w:r>
-      <w:proofErr w:type="spellEnd"/>
-      <w:r>
-        <w:rPr>
-          <w:rFonts w:ascii="Times New Roman" w:hAnsi="Times New Roman" w:cs="Times New Roman"/>
-          <w:sz w:val="24"/>
-          <w:szCs w:val="24"/>
-          <w:lang w:val="en-GB"/>
-        </w:rPr>
-        <w:t>)</w:t>
+        <w:t xml:space="preserve"> (Raafey)</w:t>
       </w:r>
     </w:p>
     <w:p>
@@ -242,14 +202,16 @@
           <w:rFonts w:ascii="Times New Roman" w:hAnsi="Times New Roman" w:cs="Times New Roman"/>
           <w:sz w:val="24"/>
           <w:szCs w:val="24"/>
-          <w:lang w:val="en-GB"/>
-        </w:rPr>
-      </w:pPr>
-      <w:r>
-        <w:rPr>
-          <w:rFonts w:ascii="Times New Roman" w:hAnsi="Times New Roman" w:cs="Times New Roman"/>
-          <w:sz w:val="24"/>
-          <w:szCs w:val="24"/>
+          <w:highlight w:val="green"/>
+          <w:lang w:val="en-GB"/>
+        </w:rPr>
+      </w:pPr>
+      <w:r>
+        <w:rPr>
+          <w:rFonts w:ascii="Times New Roman" w:hAnsi="Times New Roman" w:cs="Times New Roman"/>
+          <w:sz w:val="24"/>
+          <w:szCs w:val="24"/>
+          <w:highlight w:val="green"/>
           <w:lang w:val="en-GB"/>
         </w:rPr>
         <w:t xml:space="preserve">Split </w:t>
@@ -260,6 +222,7 @@
           <w:rFonts w:ascii="Times New Roman" w:hAnsi="Times New Roman" w:cs="Times New Roman"/>
           <w:sz w:val="24"/>
           <w:szCs w:val="24"/>
+          <w:highlight w:val="green"/>
           <w:lang w:val="en-GB"/>
         </w:rPr>
         <w:t>zeit</w:t>
@@ -270,6 +233,7 @@
           <w:rFonts w:ascii="Times New Roman" w:hAnsi="Times New Roman" w:cs="Times New Roman"/>
           <w:sz w:val="24"/>
           <w:szCs w:val="24"/>
+          <w:highlight w:val="green"/>
           <w:lang w:val="en-GB"/>
         </w:rPr>
         <w:t xml:space="preserve"> into two variables </w:t>
@@ -280,6 +244,7 @@
           <w:rFonts w:ascii="Times New Roman" w:hAnsi="Times New Roman" w:cs="Times New Roman"/>
           <w:sz w:val="24"/>
           <w:szCs w:val="24"/>
+          <w:highlight w:val="green"/>
           <w:lang w:val="en-GB"/>
         </w:rPr>
         <w:t>i.e</w:t>
@@ -290,6 +255,7 @@
           <w:rFonts w:ascii="Times New Roman" w:hAnsi="Times New Roman" w:cs="Times New Roman"/>
           <w:sz w:val="24"/>
           <w:szCs w:val="24"/>
+          <w:highlight w:val="green"/>
           <w:lang w:val="en-GB"/>
         </w:rPr>
         <w:t xml:space="preserve"> date and time.</w:t>
@@ -306,14 +272,16 @@
           <w:rFonts w:ascii="Times New Roman" w:hAnsi="Times New Roman" w:cs="Times New Roman"/>
           <w:sz w:val="24"/>
           <w:szCs w:val="24"/>
-          <w:lang w:val="en-GB"/>
-        </w:rPr>
-      </w:pPr>
-      <w:r>
-        <w:rPr>
-          <w:rFonts w:ascii="Times New Roman" w:hAnsi="Times New Roman" w:cs="Times New Roman"/>
-          <w:sz w:val="24"/>
-          <w:szCs w:val="24"/>
+          <w:highlight w:val="green"/>
+          <w:lang w:val="en-GB"/>
+        </w:rPr>
+      </w:pPr>
+      <w:r>
+        <w:rPr>
+          <w:rFonts w:ascii="Times New Roman" w:hAnsi="Times New Roman" w:cs="Times New Roman"/>
+          <w:sz w:val="24"/>
+          <w:szCs w:val="24"/>
+          <w:highlight w:val="green"/>
           <w:lang w:val="en-GB"/>
         </w:rPr>
         <w:t>Make a variable for the age.</w:t>
@@ -1319,7 +1287,7 @@
         <w:kern w:val="2"/>
         <w:sz w:val="22"/>
         <w:szCs w:val="22"/>
-        <w:lang w:eastAsia="en-US" w:bidi="ar-SA"/>
+        <w:lang w:val="en-150" w:eastAsia="en-US" w:bidi="ar-SA"/>
         <w14:ligatures w14:val="standardContextual"/>
       </w:rPr>
     </w:rPrDefault>

</xml_diff>

<commit_message>
Add: Code and Analysis for week02
</commit_message>
<xml_diff>
--- a/Progress/Week 02 - descriptive analysis.docx
+++ b/Progress/Week 02 - descriptive analysis.docx
@@ -1,6 +1,6 @@
 
 <file path=word/document.xml><?xml version="1.0" encoding="utf-8"?>
-<w:document xmlns:wpc="http://schemas.microsoft.com/office/word/2010/wordprocessingCanvas" xmlns:cx="http://schemas.microsoft.com/office/drawing/2014/chartex" xmlns:cx1="http://schemas.microsoft.com/office/drawing/2015/9/8/chartex" xmlns:cx2="http://schemas.microsoft.com/office/drawing/2015/10/21/chartex" xmlns:cx3="http://schemas.microsoft.com/office/drawing/2016/5/9/chartex" xmlns:cx4="http://schemas.microsoft.com/office/drawing/2016/5/10/chartex" xmlns:cx5="http://schemas.microsoft.com/office/drawing/2016/5/11/chartex" xmlns:cx6="http://schemas.microsoft.com/office/drawing/2016/5/12/chartex" xmlns:cx7="http://schemas.microsoft.com/office/drawing/2016/5/13/chartex" xmlns:cx8="http://schemas.microsoft.com/office/drawing/2016/5/14/chartex" xmlns:mc="http://schemas.openxmlformats.org/markup-compatibility/2006" xmlns:aink="http://schemas.microsoft.com/office/drawing/2016/ink" xmlns:am3d="http://schemas.microsoft.com/office/drawing/2017/model3d" xmlns:o="urn:schemas-microsoft-com:office:office" xmlns:oel="http://schemas.microsoft.com/office/2019/extlst" xmlns:r="http://schemas.openxmlformats.org/officeDocument/2006/relationships" xmlns:m="http://schemas.openxmlformats.org/officeDocument/2006/math" xmlns:v="urn:schemas-microsoft-com:vml" xmlns:wp14="http://schemas.microsoft.com/office/word/2010/wordprocessingDrawing" xmlns:wp="http://schemas.openxmlformats.org/drawingml/2006/wordprocessingDrawing" xmlns:w10="urn:schemas-microsoft-com:office:word" xmlns:w="http://schemas.openxmlformats.org/wordprocessingml/2006/main" xmlns:w14="http://schemas.microsoft.com/office/word/2010/wordml" xmlns:w15="http://schemas.microsoft.com/office/word/2012/wordml" xmlns:w16cex="http://schemas.microsoft.com/office/word/2018/wordml/cex" xmlns:w16cid="http://schemas.microsoft.com/office/word/2016/wordml/cid" xmlns:w16="http://schemas.microsoft.com/office/word/2018/wordml" xmlns:w16sdtdh="http://schemas.microsoft.com/office/word/2020/wordml/sdtdatahash" xmlns:w16se="http://schemas.microsoft.com/office/word/2015/wordml/symex" xmlns:wpg="http://schemas.microsoft.com/office/word/2010/wordprocessingGroup" xmlns:wpi="http://schemas.microsoft.com/office/word/2010/wordprocessingInk" xmlns:wne="http://schemas.microsoft.com/office/word/2006/wordml" xmlns:wps="http://schemas.microsoft.com/office/word/2010/wordprocessingShape" mc:Ignorable="w14 w15 w16se w16cid w16 w16cex w16sdtdh wp14">
+<w:document xmlns:wpc="http://schemas.microsoft.com/office/word/2010/wordprocessingCanvas" xmlns:cx="http://schemas.microsoft.com/office/drawing/2014/chartex" xmlns:cx1="http://schemas.microsoft.com/office/drawing/2015/9/8/chartex" xmlns:cx2="http://schemas.microsoft.com/office/drawing/2015/10/21/chartex" xmlns:cx3="http://schemas.microsoft.com/office/drawing/2016/5/9/chartex" xmlns:cx4="http://schemas.microsoft.com/office/drawing/2016/5/10/chartex" xmlns:cx5="http://schemas.microsoft.com/office/drawing/2016/5/11/chartex" xmlns:cx6="http://schemas.microsoft.com/office/drawing/2016/5/12/chartex" xmlns:cx7="http://schemas.microsoft.com/office/drawing/2016/5/13/chartex" xmlns:cx8="http://schemas.microsoft.com/office/drawing/2016/5/14/chartex" xmlns:mc="http://schemas.openxmlformats.org/markup-compatibility/2006" xmlns:aink="http://schemas.microsoft.com/office/drawing/2016/ink" xmlns:am3d="http://schemas.microsoft.com/office/drawing/2017/model3d" xmlns:o="urn:schemas-microsoft-com:office:office" xmlns:oel="http://schemas.microsoft.com/office/2019/extlst" xmlns:r="http://schemas.openxmlformats.org/officeDocument/2006/relationships" xmlns:m="http://schemas.openxmlformats.org/officeDocument/2006/math" xmlns:v="urn:schemas-microsoft-com:vml" xmlns:wp14="http://schemas.microsoft.com/office/word/2010/wordprocessingDrawing" xmlns:wp="http://schemas.openxmlformats.org/drawingml/2006/wordprocessingDrawing" xmlns:w10="urn:schemas-microsoft-com:office:word" xmlns:w="http://schemas.openxmlformats.org/wordprocessingml/2006/main" xmlns:w14="http://schemas.microsoft.com/office/word/2010/wordml" xmlns:w15="http://schemas.microsoft.com/office/word/2012/wordml" xmlns:w16cex="http://schemas.microsoft.com/office/word/2018/wordml/cex" xmlns:w16cid="http://schemas.microsoft.com/office/word/2016/wordml/cid" xmlns:w16="http://schemas.microsoft.com/office/word/2018/wordml" xmlns:w16du="http://schemas.microsoft.com/office/word/2023/wordml/word16du" xmlns:w16sdtdh="http://schemas.microsoft.com/office/word/2020/wordml/sdtdatahash" xmlns:w16se="http://schemas.microsoft.com/office/word/2015/wordml/symex" xmlns:wpg="http://schemas.microsoft.com/office/word/2010/wordprocessingGroup" xmlns:wpi="http://schemas.microsoft.com/office/word/2010/wordprocessingInk" xmlns:wne="http://schemas.microsoft.com/office/word/2006/wordml" xmlns:wps="http://schemas.microsoft.com/office/word/2010/wordprocessingShape" mc:Ignorable="w14 w15 w16se w16cid w16 w16cex w16sdtdh wp14">
   <w:body>
     <w:p>
       <w:pPr>
@@ -96,14 +96,16 @@
           <w:rFonts w:ascii="Times New Roman" w:hAnsi="Times New Roman" w:cs="Times New Roman"/>
           <w:sz w:val="24"/>
           <w:szCs w:val="24"/>
-          <w:lang w:val="en-GB"/>
-        </w:rPr>
-      </w:pPr>
-      <w:r>
-        <w:rPr>
-          <w:rFonts w:ascii="Times New Roman" w:hAnsi="Times New Roman" w:cs="Times New Roman"/>
-          <w:sz w:val="24"/>
-          <w:szCs w:val="24"/>
+          <w:highlight w:val="green"/>
+          <w:lang w:val="en-GB"/>
+        </w:rPr>
+      </w:pPr>
+      <w:r>
+        <w:rPr>
+          <w:rFonts w:ascii="Times New Roman" w:hAnsi="Times New Roman" w:cs="Times New Roman"/>
+          <w:sz w:val="24"/>
+          <w:szCs w:val="24"/>
+          <w:highlight w:val="green"/>
           <w:lang w:val="en-GB"/>
         </w:rPr>
         <w:t xml:space="preserve">Talk about </w:t>
@@ -114,6 +116,7 @@
           <w:rFonts w:ascii="Times New Roman" w:hAnsi="Times New Roman" w:cs="Times New Roman"/>
           <w:sz w:val="24"/>
           <w:szCs w:val="24"/>
+          <w:highlight w:val="green"/>
           <w:lang w:val="en-GB"/>
         </w:rPr>
         <w:t>Id</w:t>
@@ -124,6 +127,7 @@
           <w:rFonts w:ascii="Times New Roman" w:hAnsi="Times New Roman" w:cs="Times New Roman"/>
           <w:sz w:val="24"/>
           <w:szCs w:val="24"/>
+          <w:highlight w:val="green"/>
           <w:lang w:val="en-GB"/>
         </w:rPr>
         <w:t>, why started and ended differently</w:t>
@@ -133,6 +137,7 @@
           <w:rFonts w:ascii="Times New Roman" w:hAnsi="Times New Roman" w:cs="Times New Roman"/>
           <w:sz w:val="24"/>
           <w:szCs w:val="24"/>
+          <w:highlight w:val="green"/>
           <w:lang w:val="en-GB"/>
         </w:rPr>
         <w:t xml:space="preserve"> (Raafey)</w:t>
@@ -149,14 +154,17 @@
           <w:rFonts w:ascii="Times New Roman" w:hAnsi="Times New Roman" w:cs="Times New Roman"/>
           <w:sz w:val="24"/>
           <w:szCs w:val="24"/>
-          <w:lang w:val="en-GB"/>
-        </w:rPr>
-      </w:pPr>
-      <w:r>
-        <w:rPr>
-          <w:rFonts w:ascii="Times New Roman" w:hAnsi="Times New Roman" w:cs="Times New Roman"/>
-          <w:sz w:val="24"/>
-          <w:szCs w:val="24"/>
+          <w:highlight w:val="green"/>
+          <w:lang w:val="en-GB"/>
+        </w:rPr>
+      </w:pPr>
+      <w:proofErr w:type="gramStart"/>
+      <w:r>
+        <w:rPr>
+          <w:rFonts w:ascii="Times New Roman" w:hAnsi="Times New Roman" w:cs="Times New Roman"/>
+          <w:sz w:val="24"/>
+          <w:szCs w:val="24"/>
+          <w:highlight w:val="green"/>
           <w:lang w:val="en-GB"/>
         </w:rPr>
         <w:t xml:space="preserve">Putting the value of the </w:t>
@@ -167,6 +175,7 @@
           <w:rFonts w:ascii="Times New Roman" w:hAnsi="Times New Roman" w:cs="Times New Roman"/>
           <w:sz w:val="24"/>
           <w:szCs w:val="24"/>
+          <w:highlight w:val="green"/>
           <w:lang w:val="en-GB"/>
         </w:rPr>
         <w:t>zeit</w:t>
@@ -177,15 +186,28 @@
           <w:rFonts w:ascii="Times New Roman" w:hAnsi="Times New Roman" w:cs="Times New Roman"/>
           <w:sz w:val="24"/>
           <w:szCs w:val="24"/>
-          <w:lang w:val="en-GB"/>
-        </w:rPr>
-        <w:t>, there are lots from previous and after exhibition</w:t>
-      </w:r>
-      <w:r>
-        <w:rPr>
-          <w:rFonts w:ascii="Times New Roman" w:hAnsi="Times New Roman" w:cs="Times New Roman"/>
-          <w:sz w:val="24"/>
-          <w:szCs w:val="24"/>
+          <w:highlight w:val="green"/>
+          <w:lang w:val="en-GB"/>
+        </w:rPr>
+        <w:t>, there</w:t>
+      </w:r>
+      <w:proofErr w:type="gramEnd"/>
+      <w:r>
+        <w:rPr>
+          <w:rFonts w:ascii="Times New Roman" w:hAnsi="Times New Roman" w:cs="Times New Roman"/>
+          <w:sz w:val="24"/>
+          <w:szCs w:val="24"/>
+          <w:highlight w:val="green"/>
+          <w:lang w:val="en-GB"/>
+        </w:rPr>
+        <w:t xml:space="preserve"> are lots from previous and after exhibition</w:t>
+      </w:r>
+      <w:r>
+        <w:rPr>
+          <w:rFonts w:ascii="Times New Roman" w:hAnsi="Times New Roman" w:cs="Times New Roman"/>
+          <w:sz w:val="24"/>
+          <w:szCs w:val="24"/>
+          <w:highlight w:val="green"/>
           <w:lang w:val="en-GB"/>
         </w:rPr>
         <w:t xml:space="preserve"> (Raafey)</w:t>
@@ -306,9 +328,19 @@
           <w:rFonts w:ascii="Times New Roman" w:hAnsi="Times New Roman" w:cs="Times New Roman"/>
           <w:sz w:val="24"/>
           <w:szCs w:val="24"/>
-          <w:lang w:val="en-GB"/>
-        </w:rPr>
-        <w:t>Then investigate why there were some readings after the exhibition.</w:t>
+          <w:highlight w:val="green"/>
+          <w:lang w:val="en-GB"/>
+        </w:rPr>
+        <w:t>Then investigate why there were some readings after the exhibition</w:t>
+      </w:r>
+      <w:r>
+        <w:rPr>
+          <w:rFonts w:ascii="Times New Roman" w:hAnsi="Times New Roman" w:cs="Times New Roman"/>
+          <w:sz w:val="24"/>
+          <w:szCs w:val="24"/>
+          <w:lang w:val="en-GB"/>
+        </w:rPr>
+        <w:t>.</w:t>
       </w:r>
     </w:p>
     <w:p>
@@ -588,7 +620,27 @@
           <w:szCs w:val="24"/>
           <w:lang w:val="en-GB"/>
         </w:rPr>
-        <w:t>Box plots for heterogeneity and homogeneity comparisons. (investigate against location) and do the same with the gender.</w:t>
+        <w:t>Box plots for heterogeneity and homogeneity comparisons. (</w:t>
+      </w:r>
+      <w:proofErr w:type="gramStart"/>
+      <w:r>
+        <w:rPr>
+          <w:rFonts w:ascii="Times New Roman" w:hAnsi="Times New Roman" w:cs="Times New Roman"/>
+          <w:sz w:val="24"/>
+          <w:szCs w:val="24"/>
+          <w:lang w:val="en-GB"/>
+        </w:rPr>
+        <w:t>investigate</w:t>
+      </w:r>
+      <w:proofErr w:type="gramEnd"/>
+      <w:r>
+        <w:rPr>
+          <w:rFonts w:ascii="Times New Roman" w:hAnsi="Times New Roman" w:cs="Times New Roman"/>
+          <w:sz w:val="24"/>
+          <w:szCs w:val="24"/>
+          <w:lang w:val="en-GB"/>
+        </w:rPr>
+        <w:t xml:space="preserve"> against location) and do the same with the gender.</w:t>
       </w:r>
     </w:p>
     <w:p>
@@ -798,8 +850,20 @@
           <w:highlight w:val="green"/>
           <w:lang w:val="en-GB"/>
         </w:rPr>
-        <w:t>Add units to the plots</w:t>
-      </w:r>
+        <w:t xml:space="preserve">Add units to the </w:t>
+      </w:r>
+      <w:proofErr w:type="gramStart"/>
+      <w:r>
+        <w:rPr>
+          <w:rFonts w:ascii="Times New Roman" w:hAnsi="Times New Roman" w:cs="Times New Roman"/>
+          <w:sz w:val="24"/>
+          <w:szCs w:val="24"/>
+          <w:highlight w:val="green"/>
+          <w:lang w:val="en-GB"/>
+        </w:rPr>
+        <w:t>plots</w:t>
+      </w:r>
+      <w:proofErr w:type="gramEnd"/>
     </w:p>
     <w:p>
       <w:pPr>
@@ -904,7 +968,7 @@
 </file>
 
 <file path=word/numbering.xml><?xml version="1.0" encoding="utf-8"?>
-<w:numbering xmlns:wpc="http://schemas.microsoft.com/office/word/2010/wordprocessingCanvas" xmlns:cx="http://schemas.microsoft.com/office/drawing/2014/chartex" xmlns:cx1="http://schemas.microsoft.com/office/drawing/2015/9/8/chartex" xmlns:cx2="http://schemas.microsoft.com/office/drawing/2015/10/21/chartex" xmlns:cx3="http://schemas.microsoft.com/office/drawing/2016/5/9/chartex" xmlns:cx4="http://schemas.microsoft.com/office/drawing/2016/5/10/chartex" xmlns:cx5="http://schemas.microsoft.com/office/drawing/2016/5/11/chartex" xmlns:cx6="http://schemas.microsoft.com/office/drawing/2016/5/12/chartex" xmlns:cx7="http://schemas.microsoft.com/office/drawing/2016/5/13/chartex" xmlns:cx8="http://schemas.microsoft.com/office/drawing/2016/5/14/chartex" xmlns:mc="http://schemas.openxmlformats.org/markup-compatibility/2006" xmlns:aink="http://schemas.microsoft.com/office/drawing/2016/ink" xmlns:am3d="http://schemas.microsoft.com/office/drawing/2017/model3d" xmlns:o="urn:schemas-microsoft-com:office:office" xmlns:oel="http://schemas.microsoft.com/office/2019/extlst" xmlns:r="http://schemas.openxmlformats.org/officeDocument/2006/relationships" xmlns:m="http://schemas.openxmlformats.org/officeDocument/2006/math" xmlns:v="urn:schemas-microsoft-com:vml" xmlns:wp14="http://schemas.microsoft.com/office/word/2010/wordprocessingDrawing" xmlns:wp="http://schemas.openxmlformats.org/drawingml/2006/wordprocessingDrawing" xmlns:w10="urn:schemas-microsoft-com:office:word" xmlns:w="http://schemas.openxmlformats.org/wordprocessingml/2006/main" xmlns:w14="http://schemas.microsoft.com/office/word/2010/wordml" xmlns:w15="http://schemas.microsoft.com/office/word/2012/wordml" xmlns:w16cex="http://schemas.microsoft.com/office/word/2018/wordml/cex" xmlns:w16cid="http://schemas.microsoft.com/office/word/2016/wordml/cid" xmlns:w16="http://schemas.microsoft.com/office/word/2018/wordml" xmlns:w16sdtdh="http://schemas.microsoft.com/office/word/2020/wordml/sdtdatahash" xmlns:w16se="http://schemas.microsoft.com/office/word/2015/wordml/symex" xmlns:wpg="http://schemas.microsoft.com/office/word/2010/wordprocessingGroup" xmlns:wpi="http://schemas.microsoft.com/office/word/2010/wordprocessingInk" xmlns:wne="http://schemas.microsoft.com/office/word/2006/wordml" xmlns:wps="http://schemas.microsoft.com/office/word/2010/wordprocessingShape" mc:Ignorable="w14 w15 w16se w16cid w16 w16cex w16sdtdh wp14">
+<w:numbering xmlns:wpc="http://schemas.microsoft.com/office/word/2010/wordprocessingCanvas" xmlns:cx="http://schemas.microsoft.com/office/drawing/2014/chartex" xmlns:cx1="http://schemas.microsoft.com/office/drawing/2015/9/8/chartex" xmlns:cx2="http://schemas.microsoft.com/office/drawing/2015/10/21/chartex" xmlns:cx3="http://schemas.microsoft.com/office/drawing/2016/5/9/chartex" xmlns:cx4="http://schemas.microsoft.com/office/drawing/2016/5/10/chartex" xmlns:cx5="http://schemas.microsoft.com/office/drawing/2016/5/11/chartex" xmlns:cx6="http://schemas.microsoft.com/office/drawing/2016/5/12/chartex" xmlns:cx7="http://schemas.microsoft.com/office/drawing/2016/5/13/chartex" xmlns:cx8="http://schemas.microsoft.com/office/drawing/2016/5/14/chartex" xmlns:mc="http://schemas.openxmlformats.org/markup-compatibility/2006" xmlns:aink="http://schemas.microsoft.com/office/drawing/2016/ink" xmlns:am3d="http://schemas.microsoft.com/office/drawing/2017/model3d" xmlns:o="urn:schemas-microsoft-com:office:office" xmlns:oel="http://schemas.microsoft.com/office/2019/extlst" xmlns:r="http://schemas.openxmlformats.org/officeDocument/2006/relationships" xmlns:m="http://schemas.openxmlformats.org/officeDocument/2006/math" xmlns:v="urn:schemas-microsoft-com:vml" xmlns:wp14="http://schemas.microsoft.com/office/word/2010/wordprocessingDrawing" xmlns:wp="http://schemas.openxmlformats.org/drawingml/2006/wordprocessingDrawing" xmlns:w10="urn:schemas-microsoft-com:office:word" xmlns:w="http://schemas.openxmlformats.org/wordprocessingml/2006/main" xmlns:w14="http://schemas.microsoft.com/office/word/2010/wordml" xmlns:w15="http://schemas.microsoft.com/office/word/2012/wordml" xmlns:w16cex="http://schemas.microsoft.com/office/word/2018/wordml/cex" xmlns:w16cid="http://schemas.microsoft.com/office/word/2016/wordml/cid" xmlns:w16="http://schemas.microsoft.com/office/word/2018/wordml" xmlns:w16du="http://schemas.microsoft.com/office/word/2023/wordml/word16du" xmlns:w16sdtdh="http://schemas.microsoft.com/office/word/2020/wordml/sdtdatahash" xmlns:w16se="http://schemas.microsoft.com/office/word/2015/wordml/symex" xmlns:wpg="http://schemas.microsoft.com/office/word/2010/wordprocessingGroup" xmlns:wpi="http://schemas.microsoft.com/office/word/2010/wordprocessingInk" xmlns:wne="http://schemas.microsoft.com/office/word/2006/wordml" xmlns:wps="http://schemas.microsoft.com/office/word/2010/wordprocessingShape" mc:Ignorable="w14 w15 w16se w16cid w16 w16cex w16sdtdh wp14">
   <w:abstractNum w:abstractNumId="0" w15:restartNumberingAfterBreak="0">
     <w:nsid w:val="28353038"/>
     <w:multiLevelType w:val="hybridMultilevel"/>
@@ -1265,7 +1329,7 @@
         <w:kern w:val="2"/>
         <w:sz w:val="22"/>
         <w:szCs w:val="22"/>
-        <w:lang w:eastAsia="en-US" w:bidi="ar-SA"/>
+        <w:lang w:val="en-150" w:eastAsia="en-US" w:bidi="ar-SA"/>
         <w14:ligatures w14:val="standardContextual"/>
       </w:rPr>
     </w:rPrDefault>

</xml_diff>

<commit_message>
Added new tasks to folder
</commit_message>
<xml_diff>
--- a/Progress/Week 02 - descriptive analysis.docx
+++ b/Progress/Week 02 - descriptive analysis.docx
@@ -731,30 +731,6 @@
           <w:lang w:val="en-GB"/>
         </w:rPr>
         <w:t>Investigate relationship b/w systolic and dystolic. (Referring to the cut-off in the scatter plots.)</w:t>
-      </w:r>
-    </w:p>
-    <w:p>
-      <w:pPr>
-        <w:pStyle w:val="ListParagraph"/>
-        <w:numPr>
-          <w:ilvl w:val="1"/>
-          <w:numId w:val="2"/>
-        </w:numPr>
-        <w:rPr>
-          <w:rFonts w:ascii="Times New Roman" w:hAnsi="Times New Roman" w:cs="Times New Roman"/>
-          <w:sz w:val="24"/>
-          <w:szCs w:val="24"/>
-          <w:lang w:val="en-GB"/>
-        </w:rPr>
-      </w:pPr>
-      <w:r>
-        <w:rPr>
-          <w:rFonts w:ascii="Times New Roman" w:hAnsi="Times New Roman" w:cs="Times New Roman"/>
-          <w:sz w:val="24"/>
-          <w:szCs w:val="24"/>
-          <w:lang w:val="en-GB"/>
-        </w:rPr>
-        <w:t>Density for histograms</w:t>
       </w:r>
     </w:p>
     <w:p>

</xml_diff>